<commit_message>
adding related work section
</commit_message>
<xml_diff>
--- a/DCAL_2018_V1.docx
+++ b/DCAL_2018_V1.docx
@@ -1,6 +1,6 @@
 
 <file path=word/document.xml><?xml version="1.0" encoding="utf-8"?>
-<w:document xmlns:wpc="http://schemas.microsoft.com/office/word/2010/wordprocessingCanvas" xmlns:mo="http://schemas.microsoft.com/office/mac/office/2008/main" xmlns:mc="http://schemas.openxmlformats.org/markup-compatibility/2006" xmlns:mv="urn:schemas-microsoft-com:mac:vml" xmlns:o="urn:schemas-microsoft-com:office:office" xmlns:r="http://schemas.openxmlformats.org/officeDocument/2006/relationships" xmlns:m="http://schemas.openxmlformats.org/officeDocument/2006/math" xmlns:v="urn:schemas-microsoft-com:vml" xmlns:wp14="http://schemas.microsoft.com/office/word/2010/wordprocessingDrawing" xmlns:wp="http://schemas.openxmlformats.org/drawingml/2006/wordprocessingDrawing" xmlns:w10="urn:schemas-microsoft-com:office:word" xmlns:w="http://schemas.openxmlformats.org/wordprocessingml/2006/main" xmlns:w14="http://schemas.microsoft.com/office/word/2010/wordml" xmlns:w15="http://schemas.microsoft.com/office/word/2012/wordml" xmlns:wpg="http://schemas.microsoft.com/office/word/2010/wordprocessingGroup" xmlns:wpi="http://schemas.microsoft.com/office/word/2010/wordprocessingInk" xmlns:wne="http://schemas.microsoft.com/office/word/2006/wordml" xmlns:wps="http://schemas.microsoft.com/office/word/2010/wordprocessingShape" mc:Ignorable="w14 w15 wp14">
+<w:document xmlns:wpc="http://schemas.microsoft.com/office/word/2010/wordprocessingCanvas" xmlns:mc="http://schemas.openxmlformats.org/markup-compatibility/2006" xmlns:o="urn:schemas-microsoft-com:office:office" xmlns:r="http://schemas.openxmlformats.org/officeDocument/2006/relationships" xmlns:m="http://schemas.openxmlformats.org/officeDocument/2006/math" xmlns:v="urn:schemas-microsoft-com:vml" xmlns:wp14="http://schemas.microsoft.com/office/word/2010/wordprocessingDrawing" xmlns:wp="http://schemas.openxmlformats.org/drawingml/2006/wordprocessingDrawing" xmlns:w10="urn:schemas-microsoft-com:office:word" xmlns:w="http://schemas.openxmlformats.org/wordprocessingml/2006/main" xmlns:w14="http://schemas.microsoft.com/office/word/2010/wordml" xmlns:w15="http://schemas.microsoft.com/office/word/2012/wordml" xmlns:wpg="http://schemas.microsoft.com/office/word/2010/wordprocessingGroup" xmlns:wpi="http://schemas.microsoft.com/office/word/2010/wordprocessingInk" xmlns:wne="http://schemas.microsoft.com/office/word/2006/wordml" xmlns:wps="http://schemas.microsoft.com/office/word/2010/wordprocessingShape" mc:Ignorable="w14 w15 wp14">
   <w:body>
     <w:p>
       <w:pPr>
@@ -8,6 +8,12 @@
           <w:rFonts w:eastAsia="MS Mincho"/>
         </w:rPr>
         <w:sectPr>
+          <w:headerReference w:type="even" r:id="rId8"/>
+          <w:headerReference w:type="default" r:id="rId9"/>
+          <w:footerReference w:type="even" r:id="rId10"/>
+          <w:footerReference w:type="default" r:id="rId11"/>
+          <w:headerReference w:type="first" r:id="rId12"/>
+          <w:footerReference w:type="first" r:id="rId13"/>
           <w:pgSz w:w="11909" w:h="16834" w:code="9"/>
           <w:pgMar w:top="1080" w:right="734" w:bottom="2434" w:left="734" w:header="720" w:footer="720" w:gutter="0"/>
           <w:cols w:space="720"/>
@@ -155,7 +161,6 @@
           <w:b/>
           <w:i/>
         </w:rPr>
-        <w:lastRenderedPageBreak/>
         <w:t>Abstract</w:t>
       </w:r>
       <w:r>
@@ -342,7 +347,6 @@
         <w:t xml:space="preserve"> it does </w:t>
       </w:r>
       <w:r>
-        <w:lastRenderedPageBreak/>
         <w:t xml:space="preserve">not perform </w:t>
       </w:r>
       <w:r>
@@ -571,52 +575,170 @@
       <w:r>
         <w:t xml:space="preserve"> for two of the airlines</w:t>
       </w:r>
+      <w:r>
+        <w:t xml:space="preserve">, section </w:t>
+      </w:r>
+      <w:r>
+        <w:t>6</w:t>
+      </w:r>
+      <w:r>
+        <w:t xml:space="preserve"> </w:t>
+      </w:r>
+      <w:r>
+        <w:t>discusses t</w:t>
+      </w:r>
+      <w:r>
+        <w:t>he limitations of this research</w:t>
+      </w:r>
+      <w:r>
+        <w:t xml:space="preserve"> </w:t>
+      </w:r>
+      <w:r>
+        <w:t>and</w:t>
+      </w:r>
+      <w:r>
+        <w:t xml:space="preserve"> </w:t>
+      </w:r>
+      <w:r>
+        <w:t xml:space="preserve">provides direction for further </w:t>
+      </w:r>
+      <w:r>
+        <w:t xml:space="preserve">work </w:t>
+      </w:r>
+      <w:r>
+        <w:t>and section 7</w:t>
+      </w:r>
+      <w:r>
+        <w:t xml:space="preserve"> concludes the paper.</w:t>
+      </w:r>
+    </w:p>
+    <w:p>
+      <w:pPr>
+        <w:pStyle w:val="Heading1"/>
+      </w:pPr>
+      <w:r>
+        <w:t>RELATED WORK</w:t>
+      </w:r>
+    </w:p>
+    <w:p>
+      <w:pPr>
+        <w:pStyle w:val="BodyText"/>
+        <w:ind w:firstLine="0"/>
+      </w:pPr>
+      <w:r>
+        <w:t>Product reviews</w:t>
+      </w:r>
+      <w:r>
+        <w:t xml:space="preserve"> </w:t>
+      </w:r>
+      <w:r>
+        <w:t>have been of research interest for a variety</w:t>
+      </w:r>
+      <w:r>
+        <w:t xml:space="preserve"> of researchers including market research professionals</w:t>
+      </w:r>
+      <w:r>
+        <w:t xml:space="preserve"> and linguistic researchers.</w:t>
+      </w:r>
+      <w:r>
+        <w:t xml:space="preserve"> </w:t>
+      </w:r>
+      <w:r>
+        <w:t xml:space="preserve">Some of the common tasks that have </w:t>
+      </w:r>
+      <w:r>
+        <w:lastRenderedPageBreak/>
+        <w:t xml:space="preserve">appeared in research include review classification, opinion </w:t>
+      </w:r>
+      <w:r>
+        <w:t>mining, sentiment analysis,</w:t>
+      </w:r>
+      <w:r>
+        <w:t xml:space="preserve"> product features </w:t>
+      </w:r>
+      <w:r>
+        <w:t>extraction,</w:t>
+      </w:r>
+      <w:r>
+        <w:t xml:space="preserve"> </w:t>
+      </w:r>
+      <w:r>
+        <w:t>review summarization [</w:t>
+      </w:r>
+      <w:r>
+        <w:t>4][5][6]</w:t>
+      </w:r>
+      <w:r>
+        <w:t>[7]</w:t>
+      </w:r>
+      <w:r>
+        <w:t xml:space="preserve">.  </w:t>
+      </w:r>
+      <w:r>
+        <w:t xml:space="preserve">Early works from Dave et al [6] show review classification using n-gram techniques. It attempts to classify online reviews and message boards in to </w:t>
+      </w:r>
+      <w:r>
+        <w:t xml:space="preserve">positive, negative and neutral </w:t>
+      </w:r>
+      <w:r>
+        <w:t>classes.</w:t>
+      </w:r>
+      <w:r>
+        <w:t xml:space="preserve"> Similar tasks ha</w:t>
+      </w:r>
+      <w:r>
+        <w:t xml:space="preserve">ve been attempted using grouping words lexically and assigning sentiment scores [8]. Sentence bases classification approaches have used bag of sentences, naïve </w:t>
+      </w:r>
+      <w:r>
+        <w:t>Bayes</w:t>
+      </w:r>
+      <w:r>
+        <w:t xml:space="preserve"> and </w:t>
+      </w:r>
+      <w:r>
+        <w:t>SVM</w:t>
+      </w:r>
+      <w:r>
+        <w:t xml:space="preserve"> to achieve sentimental </w:t>
+      </w:r>
+      <w:r>
+        <w:t>analysis</w:t>
+      </w:r>
+      <w:r>
+        <w:t xml:space="preserve"> </w:t>
+      </w:r>
+      <w:r>
+        <w:t>[</w:t>
+      </w:r>
+      <w:r>
+        <w:t>10</w:t>
+      </w:r>
       <w:bookmarkStart w:id="0" w:name="_GoBack"/>
       <w:bookmarkEnd w:id="0"/>
       <w:r>
-        <w:t xml:space="preserve">, section </w:t>
-      </w:r>
-      <w:r>
-        <w:t>6</w:t>
+        <w:t>]</w:t>
+      </w:r>
+      <w:r>
+        <w:t xml:space="preserve">. These traditional techniques perform well in the given task of review classification / sentiment </w:t>
+      </w:r>
+      <w:r>
+        <w:t>classification. Not</w:t>
+      </w:r>
+      <w:r>
+        <w:t xml:space="preserve"> so well in insight or summarization.</w:t>
+      </w:r>
+      <w:r>
+        <w:t xml:space="preserve"> Reveiws have als</w:t>
       </w:r>
       <w:r>
         <w:t xml:space="preserve"> </w:t>
-      </w:r>
-      <w:r>
-        <w:t>discusses t</w:t>
-      </w:r>
-      <w:r>
-        <w:t>he limitations of this research</w:t>
-      </w:r>
-      <w:r>
-        <w:t xml:space="preserve"> </w:t>
-      </w:r>
-      <w:r>
-        <w:t>and</w:t>
-      </w:r>
-      <w:r>
-        <w:t xml:space="preserve"> </w:t>
-      </w:r>
-      <w:r>
-        <w:t xml:space="preserve">provides direction for further </w:t>
-      </w:r>
-      <w:r>
-        <w:t xml:space="preserve">work </w:t>
-      </w:r>
-      <w:r>
-        <w:t>and section 7</w:t>
-      </w:r>
-      <w:r>
-        <w:t xml:space="preserve"> concludes the paper.</w:t>
       </w:r>
     </w:p>
     <w:p>
       <w:pPr>
-        <w:pStyle w:val="Heading1"/>
-      </w:pPr>
-      <w:r>
-        <w:t>RELATED WORK</w:t>
-      </w:r>
+        <w:pStyle w:val="BodyText"/>
+        <w:ind w:firstLine="0"/>
+      </w:pPr>
     </w:p>
     <w:p>
       <w:pPr>
@@ -624,206 +746,7 @@
         <w:ind w:firstLine="0"/>
       </w:pPr>
       <w:r>
-        <w:rPr>
-          <w:noProof/>
-        </w:rPr>
-        <w:t>The g</w:t>
-      </w:r>
-      <w:r>
-        <w:rPr>
-          <w:noProof/>
-        </w:rPr>
-        <w:t>ravity</w:t>
-      </w:r>
-      <w:r>
-        <w:t xml:space="preserve"> model is quite popular in literature for predicting travel </w:t>
-      </w:r>
-      <w:r>
-        <w:rPr>
-          <w:noProof/>
-        </w:rPr>
-        <w:t>distribution</w:t>
-      </w:r>
-      <w:r>
-        <w:rPr>
-          <w:noProof/>
-        </w:rPr>
-        <w:t>,</w:t>
-      </w:r>
-      <w:r>
-        <w:t xml:space="preserve"> esp</w:t>
-      </w:r>
-      <w:r>
-        <w:t>ecially for Air travel demand</w:t>
-      </w:r>
-      <w:r>
-        <w:t xml:space="preserve"> [4]</w:t>
-      </w:r>
-      <w:r>
-        <w:t xml:space="preserve">. Airline Connectivity Index approach was discussed exhaustively in </w:t>
-      </w:r>
-      <w:r>
-        <w:lastRenderedPageBreak/>
-        <w:t>terms of properties associated and the methods to compute them</w:t>
-      </w:r>
-      <w:r>
-        <w:t xml:space="preserve"> </w:t>
-      </w:r>
-      <w:r>
-        <w:t>[</w:t>
-      </w:r>
-      <w:r>
-        <w:t>5</w:t>
-      </w:r>
-      <w:r>
-        <w:t>]</w:t>
-      </w:r>
-      <w:r>
-        <w:t xml:space="preserve">. </w:t>
-      </w:r>
-      <w:r>
-        <w:t>Some of the examples of application model include the traffic flow in Korean highway [</w:t>
-      </w:r>
-      <w:r>
-        <w:t>6</w:t>
-      </w:r>
-      <w:r>
-        <w:t xml:space="preserve">]. </w:t>
-      </w:r>
-      <w:r>
-        <w:t xml:space="preserve">Fuzzy logic is extensively used in </w:t>
-      </w:r>
-      <w:r>
-        <w:t>transportation</w:t>
-      </w:r>
-      <w:r>
-        <w:t xml:space="preserve"> problems and a detailed survey paper on the usage across various problems</w:t>
-      </w:r>
-      <w:r>
-        <w:t xml:space="preserve"> including </w:t>
-      </w:r>
-      <w:r>
-        <w:t>modal split, travel distribution</w:t>
-      </w:r>
-      <w:r>
-        <w:t xml:space="preserve"> is available in the literature review</w:t>
-      </w:r>
-      <w:r>
-        <w:t xml:space="preserve"> [</w:t>
-      </w:r>
-      <w:r>
-        <w:t>7</w:t>
-      </w:r>
-      <w:r>
-        <w:t>]</w:t>
-      </w:r>
-      <w:r>
-        <w:t xml:space="preserve">. </w:t>
-      </w:r>
-      <w:r>
-        <w:rPr>
-          <w:noProof/>
-        </w:rPr>
-        <w:t>Also</w:t>
-      </w:r>
-      <w:r>
-        <w:rPr>
-          <w:noProof/>
-        </w:rPr>
-        <w:t>,</w:t>
-      </w:r>
-      <w:r>
-        <w:t xml:space="preserve"> route specific utility models are computed using</w:t>
-      </w:r>
-      <w:r>
-        <w:t xml:space="preserve"> </w:t>
-      </w:r>
-      <w:r>
-        <w:t>fuzzy</w:t>
-      </w:r>
-      <w:r>
-        <w:t>-logistic</w:t>
-      </w:r>
-      <w:r>
-        <w:t xml:space="preserve">, </w:t>
-      </w:r>
-      <w:r>
-        <w:t xml:space="preserve">and </w:t>
-      </w:r>
-      <w:r>
-        <w:t>neuro-fuzzy models [</w:t>
-      </w:r>
-      <w:r>
-        <w:t>8</w:t>
-      </w:r>
-      <w:r>
-        <w:t>]</w:t>
-      </w:r>
-      <w:r>
-        <w:t xml:space="preserve"> [</w:t>
-      </w:r>
-      <w:r>
-        <w:t>9</w:t>
-      </w:r>
-      <w:r>
-        <w:t>]</w:t>
-      </w:r>
-      <w:r>
-        <w:t>. A case study on the usage of fuzzy logic for air travel in Serbia highlighted in a paper</w:t>
-      </w:r>
-      <w:r>
-        <w:t xml:space="preserve"> [</w:t>
-      </w:r>
-      <w:r>
-        <w:t>10</w:t>
-      </w:r>
-      <w:r>
-        <w:t>]</w:t>
-      </w:r>
-      <w:r>
-        <w:t xml:space="preserve">. </w:t>
-      </w:r>
-      <w:r>
-        <w:t>Analysis of Air Network in India is mentioned in a paper based on</w:t>
-      </w:r>
-      <w:r>
-        <w:t xml:space="preserve"> a</w:t>
-      </w:r>
-      <w:r>
-        <w:t xml:space="preserve"> </w:t>
-      </w:r>
-      <w:r>
-        <w:rPr>
-          <w:noProof/>
-        </w:rPr>
-        <w:t>weighted</w:t>
-      </w:r>
-      <w:r>
-        <w:t xml:space="preserve"> approach to compare with global networks [</w:t>
-      </w:r>
-      <w:r>
-        <w:t>11</w:t>
-      </w:r>
-      <w:r>
-        <w:t xml:space="preserve">]. </w:t>
-      </w:r>
-      <w:r>
-        <w:t xml:space="preserve">Our strong motivation comes from the above facts </w:t>
-      </w:r>
-      <w:r>
-        <w:t xml:space="preserve">to </w:t>
-      </w:r>
-      <w:r>
-        <w:t>combine</w:t>
-      </w:r>
-      <w:r>
-        <w:t xml:space="preserve"> these traditional methods to arrive at an approach for establishing connectivity index for multi-modal transport</w:t>
-      </w:r>
-      <w:r>
-        <w:t xml:space="preserve"> like Rail-Fly in India</w:t>
-      </w:r>
-      <w:r>
-        <w:t>.</w:t>
+        <w:t xml:space="preserve">The novel contribution of this work includes applying Word2Vec on online review to generate business insight. </w:t>
       </w:r>
     </w:p>
     <w:p>
@@ -1500,7 +1423,6 @@
         <w:ind w:firstLine="0"/>
       </w:pPr>
       <w:r>
-        <w:lastRenderedPageBreak/>
         <w:t>0 ≤</w:t>
       </w:r>
       <w:r>
@@ -2379,6 +2301,7 @@
         </w:numPr>
       </w:pPr>
       <w:r>
+        <w:lastRenderedPageBreak/>
         <w:t>Convenience/utility factors need to be weighed based on choice models available for</w:t>
       </w:r>
       <w:r>
@@ -2406,7 +2329,6 @@
         </w:numPr>
       </w:pPr>
       <w:r>
-        <w:lastRenderedPageBreak/>
         <w:t>Passenger characteristic</w:t>
       </w:r>
       <w:r>
@@ -2537,7 +2459,7 @@
           <w:noProof/>
         </w:rPr>
         <w:drawing>
-          <wp:inline distT="0" distB="0" distL="0" distR="0" wp14:anchorId="30FDD903" wp14:editId="0559B23B">
+          <wp:inline distT="0" distB="0" distL="0" distR="0" wp14:anchorId="30FDD903" wp14:editId="10897457">
             <wp:extent cx="3200400" cy="927100"/>
             <wp:effectExtent l="0" t="0" r="0" b="12700"/>
             <wp:docPr id="1" name="Picture 1"/>
@@ -2554,7 +2476,7 @@
                     </pic:cNvPicPr>
                   </pic:nvPicPr>
                   <pic:blipFill>
-                    <a:blip r:embed="rId8">
+                    <a:blip r:embed="rId14">
                       <a:extLst>
                         <a:ext uri="{28A0092B-C50C-407E-A947-70E740481C1C}">
                           <a14:useLocalDpi xmlns:a14="http://schemas.microsoft.com/office/drawing/2010/main" val="0"/>
@@ -3317,7 +3239,6 @@
               <w:jc w:val="left"/>
             </w:pPr>
             <w:r>
-              <w:lastRenderedPageBreak/>
               <w:t>Connection Time</w:t>
             </w:r>
           </w:p>
@@ -4487,7 +4408,11 @@
         <w:t>since Chennai and Bangalore are two major hub Tier-1 city within the vicinity of 300kms.</w:t>
       </w:r>
       <w:r>
-        <w:t xml:space="preserve"> The maps also </w:t>
+        <w:t xml:space="preserve"> The maps </w:t>
+      </w:r>
+      <w:r>
+        <w:lastRenderedPageBreak/>
+        <w:t xml:space="preserve">also </w:t>
       </w:r>
       <w:r>
         <w:rPr>
@@ -4565,10 +4490,10 @@
                         <v:path o:extrusionok="f" gradientshapeok="t" o:connecttype="rect"/>
                         <o:lock v:ext="edit" aspectratio="t"/>
                       </v:shapetype>
-                      <v:shape id="_x0000_i1025" type="#_x0000_t75" style="width:251.65pt;height:229.55pt" o:ole="">
-                        <v:imagedata r:id="rId9" o:title="" grayscale="t"/>
+                      <v:shape id="_x0000_i1025" type="#_x0000_t75" style="width:252pt;height:229.2pt" o:ole="">
+                        <v:imagedata r:id="rId15" o:title="" grayscale="t"/>
                       </v:shape>
-                      <o:OLEObject Type="Embed" ProgID="PBrush" ShapeID="_x0000_i1025" DrawAspect="Content" ObjectID="_1592568145" r:id="rId10"/>
+                      <o:OLEObject Type="Embed" ProgID="PBrush" ShapeID="_x0000_i1025" DrawAspect="Content" ObjectID="_1592771577" r:id="rId16"/>
                     </w:object>
                   </w:r>
                 </w:p>
@@ -5301,7 +5226,10 @@
         <w:t xml:space="preserve"> cluster of</w:t>
       </w:r>
       <w:r>
-        <w:t xml:space="preserve"> Mumbai-Chennai-Coimbatore</w:t>
+        <w:t xml:space="preserve"> </w:t>
+      </w:r>
+      <w:r>
+        <w:t>Mumbai-Chennai-Coimbatore</w:t>
       </w:r>
       <w:r>
         <w:t xml:space="preserve">. Table </w:t>
@@ -5324,7 +5252,6 @@
           <w:sz w:val="16"/>
           <w:szCs w:val="16"/>
         </w:rPr>
-        <w:lastRenderedPageBreak/>
         <w:t>Table</w:t>
       </w:r>
       <w:r>
@@ -6280,7 +6207,11 @@
         <w:t>,</w:t>
       </w:r>
       <w:r>
-        <w:t xml:space="preserve"> only cities within 500kms vicinity are considered. Western cluster demonstrates the characteristics of corridor</w:t>
+        <w:t xml:space="preserve"> only cities within 500kms vicinity are considered. Western cluster </w:t>
+      </w:r>
+      <w:r>
+        <w:lastRenderedPageBreak/>
+        <w:t>demonstrates the characteristics of corridor</w:t>
       </w:r>
       <w:r>
         <w:t xml:space="preserve"> hub service network topology </w:t>
@@ -6322,7 +6253,7 @@
         <w:tblLook w:val="04A0" w:firstRow="1" w:lastRow="0" w:firstColumn="1" w:lastColumn="0" w:noHBand="0" w:noVBand="1"/>
       </w:tblPr>
       <w:tblGrid>
-        <w:gridCol w:w="5720"/>
+        <w:gridCol w:w="5728"/>
       </w:tblGrid>
       <w:tr>
         <w:trPr>
@@ -6343,10 +6274,10 @@
             </w:pPr>
             <w:r>
               <w:object w:dxaOrig="8532" w:dyaOrig="8592" w14:anchorId="2C67A073">
-                <v:shape id="_x0000_i1026" type="#_x0000_t75" style="width:275.15pt;height:277.3pt" o:ole="">
-                  <v:imagedata r:id="rId11" o:title="" grayscale="t"/>
+                <v:shape id="_x0000_i1026" type="#_x0000_t75" style="width:275.4pt;height:277.2pt" o:ole="">
+                  <v:imagedata r:id="rId17" o:title="" grayscale="t"/>
                 </v:shape>
-                <o:OLEObject Type="Embed" ProgID="PBrush" ShapeID="_x0000_i1026" DrawAspect="Content" ObjectID="_1592568146" r:id="rId12"/>
+                <o:OLEObject Type="Embed" ProgID="PBrush" ShapeID="_x0000_i1026" DrawAspect="Content" ObjectID="_1592771578" r:id="rId18"/>
               </w:object>
             </w:r>
           </w:p>
@@ -7224,7 +7155,6 @@
               <w:ind w:firstLine="0"/>
             </w:pPr>
             <w:r>
-              <w:lastRenderedPageBreak/>
               <w:t>Type of Travel</w:t>
             </w:r>
           </w:p>
@@ -8037,6 +7967,7 @@
         <w:pStyle w:val="Heading1"/>
       </w:pPr>
       <w:r>
+        <w:lastRenderedPageBreak/>
         <w:t xml:space="preserve">Limitations and </w:t>
       </w:r>
       <w:r>
@@ -8060,7 +7991,6 @@
         <w:jc w:val="both"/>
       </w:pPr>
       <w:r>
-        <w:lastRenderedPageBreak/>
         <w:t xml:space="preserve">It </w:t>
       </w:r>
       <w:r>
@@ -8484,7 +8414,6 @@
         <w:rPr>
           <w:noProof/>
         </w:rPr>
-        <w:lastRenderedPageBreak/>
         <w:t>model</w:t>
       </w:r>
       <w:r>
@@ -8554,16 +8483,224 @@
         <w:pStyle w:val="references"/>
         <w:rPr>
           <w:rFonts w:eastAsia="MS Mincho"/>
+          <w:b/>
           <w:lang w:val="en-IE"/>
         </w:rPr>
       </w:pPr>
       <w:r>
         <w:rPr>
           <w:rFonts w:eastAsia="MS Mincho"/>
+          <w:b/>
+          <w:lang w:val="en-IE"/>
+        </w:rPr>
+        <w:t>Online review increase reference TBD</w:t>
+      </w:r>
+    </w:p>
+    <w:p>
+      <w:pPr>
+        <w:pStyle w:val="references"/>
+        <w:rPr>
+          <w:rFonts w:eastAsia="MS Mincho"/>
+          <w:b/>
+          <w:lang w:val="en-IE"/>
+        </w:rPr>
+      </w:pPr>
+      <w:r>
+        <w:rPr>
+          <w:rFonts w:eastAsia="MS Mincho"/>
+          <w:b/>
+          <w:lang w:val="en-IE"/>
+        </w:rPr>
+        <w:t>Online review increase reference TBD</w:t>
+      </w:r>
+    </w:p>
+    <w:p>
+      <w:pPr>
+        <w:pStyle w:val="references"/>
+        <w:numPr>
+          <w:ilvl w:val="0"/>
+          <w:numId w:val="0"/>
+        </w:numPr>
+        <w:ind w:left="360"/>
+        <w:rPr>
+          <w:rFonts w:eastAsia="MS Mincho"/>
+          <w:lang w:val="en-IE"/>
+        </w:rPr>
+      </w:pPr>
+    </w:p>
+    <w:p>
+      <w:pPr>
+        <w:pStyle w:val="references"/>
+        <w:rPr>
+          <w:rFonts w:eastAsia="MS Mincho"/>
+          <w:lang w:val="en-IE"/>
+        </w:rPr>
+      </w:pPr>
+      <w:r>
+        <w:rPr>
+          <w:rFonts w:eastAsia="MS Mincho"/>
+          <w:lang w:val="en-IE"/>
+        </w:rPr>
+        <w:t>Mikolov, Tomas, et al. "Efficient estimation of word representations in vector space." arXiv preprint arXiv:1301.3781 (2013).</w:t>
+      </w:r>
+    </w:p>
+    <w:p>
+      <w:pPr>
+        <w:pStyle w:val="references"/>
+        <w:numPr>
+          <w:ilvl w:val="0"/>
+          <w:numId w:val="0"/>
+        </w:numPr>
+        <w:ind w:left="360"/>
+        <w:rPr>
+          <w:rFonts w:eastAsia="MS Mincho"/>
+          <w:lang w:val="en-IE"/>
+        </w:rPr>
+      </w:pPr>
+    </w:p>
+    <w:p>
+      <w:pPr>
+        <w:pStyle w:val="references"/>
+        <w:rPr>
+          <w:rFonts w:eastAsia="MS Mincho"/>
+          <w:lang w:val="en-IE"/>
+        </w:rPr>
+      </w:pPr>
+      <w:r>
+        <w:rPr>
+          <w:rFonts w:eastAsia="MS Mincho"/>
+          <w:lang w:val="en-IE"/>
+        </w:rPr>
+        <w:t xml:space="preserve"> </w:t>
+      </w:r>
+      <w:r>
+        <w:rPr>
+          <w:rFonts w:eastAsia="MS Mincho"/>
+          <w:lang w:val="en-IE"/>
+        </w:rPr>
+        <w:t>Liu, Bing, and Lei Zhang. "A survey of opinion mining and sentiment analysis." Mining text data. Springer, Boston, MA, 2012. 415-463.</w:t>
+      </w:r>
+    </w:p>
+    <w:p>
+      <w:pPr>
+        <w:pStyle w:val="references"/>
+        <w:rPr>
+          <w:rFonts w:eastAsia="MS Mincho"/>
+          <w:lang w:val="en-IE"/>
+        </w:rPr>
+      </w:pPr>
+      <w:r>
+        <w:rPr>
+          <w:rFonts w:eastAsia="MS Mincho"/>
+          <w:lang w:val="en-IE"/>
+        </w:rPr>
+        <w:t>Dave, Kushal, Steve Lawrence, and David M. Pennock. "Mining the peanut gallery: Opinion extraction and semantic classification of product reviews." Proceedings of the 12th international conference on World Wide Web. ACM, 2003.</w:t>
+      </w:r>
+    </w:p>
+    <w:p>
+      <w:pPr>
+        <w:pStyle w:val="references"/>
+        <w:rPr>
+          <w:rFonts w:eastAsia="MS Mincho"/>
+          <w:lang w:val="en-IE"/>
+        </w:rPr>
+      </w:pPr>
+      <w:r>
+        <w:rPr>
+          <w:rFonts w:eastAsia="MS Mincho"/>
+          <w:lang w:val="en-IE"/>
+        </w:rPr>
+        <w:t>Zhang, Dongwen, et al. "Chinese comments sentiment classification based on word2vec and SVMperf." Expert Systems with Applications 42.4 (2015): 1857-1863.</w:t>
+      </w:r>
+    </w:p>
+    <w:p>
+      <w:pPr>
+        <w:pStyle w:val="references"/>
+        <w:rPr>
+          <w:rFonts w:eastAsia="MS Mincho"/>
+          <w:lang w:val="en-IE"/>
+        </w:rPr>
+      </w:pPr>
+      <w:r>
+        <w:rPr>
+          <w:rFonts w:eastAsia="MS Mincho"/>
+          <w:lang w:val="en-IE"/>
+        </w:rPr>
+        <w:t>Mason, Rebecca, et al. "Microsummarization of Online Reviews: An Experimental Study." AAAI. 2016.</w:t>
+      </w:r>
+    </w:p>
+    <w:p>
+      <w:pPr>
+        <w:pStyle w:val="references"/>
+        <w:rPr>
+          <w:rFonts w:eastAsia="MS Mincho"/>
+          <w:lang w:val="en-IE"/>
+        </w:rPr>
+      </w:pPr>
+      <w:r>
+        <w:rPr>
+          <w:rFonts w:eastAsia="MS Mincho"/>
+          <w:lang w:val="en-IE"/>
+        </w:rPr>
+        <w:t>Baccianella, Stefano, Andrea Esuli, and Fabrizio Sebastiani. "Sentiwordnet 3.0: an enhanced lexical resource for sentiment analysis and opinion mining." Lrec. Vol. 10. No. 2010. 2010.</w:t>
+      </w:r>
+    </w:p>
+    <w:p>
+      <w:pPr>
+        <w:pStyle w:val="references"/>
+        <w:rPr>
+          <w:rFonts w:eastAsia="MS Mincho"/>
+          <w:lang w:val="en-IE"/>
+        </w:rPr>
+      </w:pPr>
+      <w:r>
+        <w:rPr>
+          <w:rFonts w:eastAsia="MS Mincho"/>
+          <w:lang w:val="en-IE"/>
+        </w:rPr>
+        <w:t>Ohana, Bruno, and Brendan Tierney. "Sentiment classification of reviews using SentiWordNet." (2009).</w:t>
+      </w:r>
+    </w:p>
+    <w:p>
+      <w:pPr>
+        <w:pStyle w:val="references"/>
+        <w:rPr>
+          <w:rFonts w:eastAsia="MS Mincho"/>
+          <w:lang w:val="en-IE"/>
+        </w:rPr>
+      </w:pPr>
+      <w:r>
+        <w:rPr>
+          <w:rFonts w:eastAsia="MS Mincho"/>
+          <w:lang w:val="en-IE"/>
+        </w:rPr>
+        <w:t>Baharudin, Bharum. "Sentence based sentiment classification from online customer reviews." Proceedings of the 8th International Conference on Frontiers of Information Technology. ACM, 2010.</w:t>
+      </w:r>
+    </w:p>
+    <w:p>
+      <w:pPr>
+        <w:pStyle w:val="references"/>
+        <w:rPr>
+          <w:rFonts w:eastAsia="MS Mincho"/>
+          <w:lang w:val="en-IE"/>
+        </w:rPr>
+      </w:pPr>
+    </w:p>
+    <w:p>
+      <w:pPr>
+        <w:pStyle w:val="references"/>
+        <w:rPr>
+          <w:rFonts w:eastAsia="MS Mincho"/>
+          <w:lang w:val="en-IE"/>
+        </w:rPr>
+      </w:pPr>
+      <w:r>
+        <w:rPr>
+          <w:rFonts w:eastAsia="MS Mincho"/>
         </w:rPr>
         <w:t xml:space="preserve">Ministry of Finance, Government of India, </w:t>
       </w:r>
-      <w:hyperlink r:id="rId13" w:history="1">
+      <w:hyperlink r:id="rId19" w:history="1">
         <w:r>
           <w:rPr>
             <w:rStyle w:val="Hyperlink"/>
@@ -8596,7 +8733,7 @@
         </w:rPr>
         <w:t xml:space="preserve">BIAL Website, </w:t>
       </w:r>
-      <w:hyperlink r:id="rId14" w:history="1">
+      <w:hyperlink r:id="rId20" w:history="1">
         <w:r>
           <w:rPr>
             <w:rStyle w:val="Hyperlink"/>
@@ -8612,567 +8749,6 @@
         <w:pStyle w:val="references"/>
         <w:rPr>
           <w:rFonts w:eastAsia="MS Mincho"/>
-          <w:lang w:val="en-IE"/>
-        </w:rPr>
-      </w:pPr>
-      <w:r>
-        <w:rPr>
-          <w:rFonts w:eastAsia="MS Mincho"/>
-          <w:lang w:val="en-IE"/>
-        </w:rPr>
-        <w:t>IRCTC,</w:t>
-      </w:r>
-      <w:r>
-        <w:rPr>
-          <w:rFonts w:eastAsia="MS Mincho"/>
-          <w:lang w:val="en-IE"/>
-        </w:rPr>
-        <w:t>http://www.air.irctc.co.in/IndianRailways/irctcair/info_distress.html</w:t>
-      </w:r>
-    </w:p>
-    <w:p>
-      <w:pPr>
-        <w:pStyle w:val="references"/>
-        <w:rPr>
-          <w:rFonts w:eastAsia="MS Mincho"/>
-          <w:lang w:val="en-IE"/>
-        </w:rPr>
-      </w:pPr>
-      <w:r>
-        <w:rPr>
-          <w:rFonts w:eastAsia="MS Mincho"/>
-          <w:lang w:val="de-DE"/>
-        </w:rPr>
-        <w:t xml:space="preserve">Erlander, Sven, and Neil F. Stewart. </w:t>
-      </w:r>
-      <w:r>
-        <w:rPr>
-          <w:rFonts w:eastAsia="MS Mincho"/>
-          <w:lang w:val="en-IE"/>
-        </w:rPr>
-        <w:t>The gravity model in transportation analysis: theory and extensions. Vol. 3. Vsp, 1990.</w:t>
-      </w:r>
-    </w:p>
-    <w:p>
-      <w:pPr>
-        <w:pStyle w:val="references"/>
-        <w:rPr>
-          <w:rFonts w:eastAsia="MS Mincho"/>
-          <w:lang w:val="en-IE"/>
-        </w:rPr>
-      </w:pPr>
-      <w:r>
-        <w:rPr>
-          <w:rFonts w:eastAsia="MS Mincho"/>
-          <w:lang w:val="en-IE"/>
-        </w:rPr>
-        <w:t>Arvis, Jean-François, and Ben Shepherd. "The air connectivity index: measuring integration in the global air transport network." World Bank Policy Research Working Paper Series, Vol (2011).</w:t>
-      </w:r>
-    </w:p>
-    <w:p>
-      <w:pPr>
-        <w:pStyle w:val="references"/>
-        <w:rPr>
-          <w:rFonts w:eastAsia="MS Mincho"/>
-          <w:lang w:val="en-IE"/>
-        </w:rPr>
-      </w:pPr>
-      <w:r>
-        <w:rPr>
-          <w:rFonts w:eastAsia="MS Mincho"/>
-          <w:lang w:val="de-DE"/>
-        </w:rPr>
-        <w:t xml:space="preserve">Jung, Woo-Sung, Fengzhong Wang, and H. Eugene Stanley. </w:t>
-      </w:r>
-      <w:r>
-        <w:rPr>
-          <w:rFonts w:eastAsia="MS Mincho"/>
-          <w:lang w:val="en-IE"/>
-        </w:rPr>
-        <w:t>"Gravity model in the Korean highway." EPL (Europhysics Letters) 81.4 (2008): 48005.</w:t>
-      </w:r>
-    </w:p>
-    <w:p>
-      <w:pPr>
-        <w:pStyle w:val="references"/>
-        <w:rPr>
-          <w:rFonts w:eastAsia="MS Mincho"/>
-          <w:lang w:val="en-IE"/>
-        </w:rPr>
-      </w:pPr>
-      <w:r>
-        <w:rPr>
-          <w:rFonts w:eastAsia="MS Mincho"/>
-          <w:lang w:val="en-IE"/>
-        </w:rPr>
-        <w:t>Teodorović, Dušan. "Fuzzy logic systems for transportation engineering: the state of the art." Transportation Research Part A: Policy and Practice 33.5 (1999): 337-364</w:t>
-      </w:r>
-    </w:p>
-    <w:p>
-      <w:pPr>
-        <w:pStyle w:val="references"/>
-        <w:rPr>
-          <w:rFonts w:eastAsia="MS Mincho"/>
-          <w:lang w:val="en-IE"/>
-        </w:rPr>
-      </w:pPr>
-      <w:r>
-        <w:rPr>
-          <w:rFonts w:eastAsia="MS Mincho"/>
-          <w:lang w:val="en-IE"/>
-        </w:rPr>
-        <w:t>Hawas</w:t>
-      </w:r>
-      <w:r>
-        <w:rPr>
-          <w:rFonts w:eastAsia="MS Mincho"/>
-          <w:lang w:val="en-IE"/>
-        </w:rPr>
-        <w:t>, Yaser E. "Development and calibration of route choice utility models: neuro-fuzzy approach." Journal of transportation engineering 130.2 (2004): 171-182.</w:t>
-      </w:r>
-    </w:p>
-    <w:p>
-      <w:pPr>
-        <w:pStyle w:val="references"/>
-        <w:rPr>
-          <w:rFonts w:eastAsia="MS Mincho"/>
-          <w:lang w:val="en-IE"/>
-        </w:rPr>
-      </w:pPr>
-      <w:r>
-        <w:rPr>
-          <w:rFonts w:eastAsia="MS Mincho"/>
-          <w:lang w:val="en-IE"/>
-        </w:rPr>
-        <w:t xml:space="preserve">Murat, Yetis </w:t>
-      </w:r>
-      <w:r>
-        <w:rPr>
-          <w:rFonts w:eastAsia="MS Mincho"/>
-          <w:lang w:val="en-IE"/>
-        </w:rPr>
-        <w:t>Sazi</w:t>
-      </w:r>
-      <w:r>
-        <w:rPr>
-          <w:rFonts w:eastAsia="MS Mincho"/>
-          <w:lang w:val="en-IE"/>
-        </w:rPr>
-        <w:t xml:space="preserve">, and Nurcan Uludag. "Route choice </w:t>
-      </w:r>
-      <w:r>
-        <w:rPr>
-          <w:rFonts w:eastAsia="MS Mincho"/>
-          <w:lang w:val="en-IE"/>
-        </w:rPr>
-        <w:t>modelling</w:t>
-      </w:r>
-      <w:r>
-        <w:rPr>
-          <w:rFonts w:eastAsia="MS Mincho"/>
-          <w:lang w:val="en-IE"/>
-        </w:rPr>
-        <w:t xml:space="preserve"> in urban transportation networks using fuzzy logic and logistic regression methods." Journal of Scientific and Industrial research 67.1 (2008): 19.</w:t>
-      </w:r>
-    </w:p>
-    <w:p>
-      <w:pPr>
-        <w:pStyle w:val="references"/>
-        <w:rPr>
-          <w:rFonts w:eastAsia="MS Mincho"/>
-          <w:lang w:val="en-IE"/>
-        </w:rPr>
-      </w:pPr>
-      <w:r>
-        <w:rPr>
-          <w:rFonts w:eastAsia="MS Mincho"/>
-          <w:lang w:val="en-IE"/>
-        </w:rPr>
-        <w:t xml:space="preserve">Kalić, Milica, Jovana Kuljanin, and Slavica Dožić. "Air travel demand fuzzy </w:t>
-      </w:r>
-      <w:r>
-        <w:rPr>
-          <w:rFonts w:eastAsia="MS Mincho"/>
-          <w:lang w:val="en-IE"/>
-        </w:rPr>
-        <w:t>modelling</w:t>
-      </w:r>
-      <w:r>
-        <w:rPr>
-          <w:rFonts w:eastAsia="MS Mincho"/>
-          <w:lang w:val="en-IE"/>
-        </w:rPr>
-        <w:t>: Trip generation and trip distribution." Soft Computing in Industrial Applications. Springer International Publishing, 2014. 279-289.</w:t>
-      </w:r>
-    </w:p>
-    <w:p>
-      <w:pPr>
-        <w:pStyle w:val="references"/>
-        <w:rPr>
-          <w:rFonts w:eastAsia="MS Mincho"/>
-          <w:lang w:val="en-IE"/>
-        </w:rPr>
-      </w:pPr>
-      <w:r>
-        <w:rPr>
-          <w:rFonts w:eastAsia="MS Mincho"/>
-          <w:lang w:val="en-IE"/>
-        </w:rPr>
-        <w:t>Bagler</w:t>
-      </w:r>
-      <w:r>
-        <w:rPr>
-          <w:rFonts w:eastAsia="MS Mincho"/>
-          <w:lang w:val="en-IE"/>
-        </w:rPr>
-        <w:t>, Ganesh. "Analysis of the airport network of India as a complex weighted network." Physica A: Statistical Mechanics and its Applications 387.12 (2008): 2972-2980.</w:t>
-      </w:r>
-    </w:p>
-    <w:p>
-      <w:pPr>
-        <w:pStyle w:val="references"/>
-        <w:rPr>
-          <w:rFonts w:eastAsia="MS Mincho"/>
-          <w:lang w:val="en-IE"/>
-        </w:rPr>
-      </w:pPr>
-      <w:r>
-        <w:t xml:space="preserve">Census India, </w:t>
-      </w:r>
-      <w:hyperlink r:id="rId15" w:history="1">
-        <w:r>
-          <w:rPr>
-            <w:rStyle w:val="Hyperlink"/>
-          </w:rPr>
-          <w:t>http://www.censusindia.gov.in/</w:t>
-        </w:r>
-      </w:hyperlink>
-    </w:p>
-    <w:p>
-      <w:pPr>
-        <w:pStyle w:val="references"/>
-        <w:rPr>
-          <w:rFonts w:eastAsia="MS Mincho"/>
-          <w:lang w:val="en-IE"/>
-        </w:rPr>
-      </w:pPr>
-      <w:r>
-        <w:t xml:space="preserve">Directorate General of Civil Aviation, </w:t>
-      </w:r>
-      <w:hyperlink r:id="rId16" w:history="1">
-        <w:r>
-          <w:rPr>
-            <w:rStyle w:val="Hyperlink"/>
-          </w:rPr>
-          <w:t>http://dgca.nic.in/reports/stat-ind.htm</w:t>
-        </w:r>
-      </w:hyperlink>
-    </w:p>
-    <w:p>
-      <w:pPr>
-        <w:pStyle w:val="references"/>
-        <w:rPr>
-          <w:rFonts w:eastAsia="MS Mincho"/>
-          <w:lang w:val="en-IE"/>
-        </w:rPr>
-      </w:pPr>
-      <w:r>
-        <w:t xml:space="preserve">Indian Railways, </w:t>
-      </w:r>
-      <w:hyperlink r:id="rId17" w:history="1">
-        <w:r>
-          <w:rPr>
-            <w:rStyle w:val="Hyperlink"/>
-          </w:rPr>
-          <w:t>http://www.indianrailways.gov.in</w:t>
-        </w:r>
-      </w:hyperlink>
-      <w:r>
-        <w:t xml:space="preserve"> </w:t>
-      </w:r>
-    </w:p>
-    <w:p>
-      <w:pPr>
-        <w:pStyle w:val="references"/>
-        <w:rPr>
-          <w:rFonts w:eastAsia="MS Mincho"/>
-          <w:lang w:val="en-IE"/>
-        </w:rPr>
-      </w:pPr>
-      <w:r>
-        <w:rPr>
-          <w:rFonts w:eastAsia="MS Mincho"/>
-          <w:lang w:val="en-IE"/>
-        </w:rPr>
-        <w:t xml:space="preserve">Google Flights, </w:t>
-      </w:r>
-      <w:hyperlink r:id="rId18" w:history="1">
-        <w:r>
-          <w:rPr>
-            <w:rStyle w:val="Hyperlink"/>
-            <w:rFonts w:eastAsia="MS Mincho"/>
-            <w:lang w:val="en-IE"/>
-          </w:rPr>
-          <w:t>https://www.google.co.in/flights/</w:t>
-        </w:r>
-      </w:hyperlink>
-      <w:r>
-        <w:rPr>
-          <w:rFonts w:eastAsia="MS Mincho"/>
-          <w:lang w:val="en-IE"/>
-        </w:rPr>
-        <w:t xml:space="preserve"> </w:t>
-      </w:r>
-    </w:p>
-    <w:p>
-      <w:pPr>
-        <w:pStyle w:val="references"/>
-        <w:rPr>
-          <w:rFonts w:eastAsia="MS Mincho"/>
-          <w:lang w:val="en-IE"/>
-        </w:rPr>
-      </w:pPr>
-      <w:r>
-        <w:rPr>
-          <w:rFonts w:eastAsia="MS Mincho"/>
-          <w:lang w:val="en-IE"/>
-        </w:rPr>
-        <w:t xml:space="preserve">Google Maps, </w:t>
-      </w:r>
-      <w:hyperlink r:id="rId19" w:history="1">
-        <w:r>
-          <w:rPr>
-            <w:rStyle w:val="Hyperlink"/>
-            <w:rFonts w:eastAsia="MS Mincho"/>
-            <w:lang w:val="en-IE"/>
-          </w:rPr>
-          <w:t>https://maps.google.com</w:t>
-        </w:r>
-      </w:hyperlink>
-      <w:r>
-        <w:rPr>
-          <w:rFonts w:eastAsia="MS Mincho"/>
-          <w:lang w:val="en-IE"/>
-        </w:rPr>
-        <w:t xml:space="preserve"> </w:t>
-      </w:r>
-    </w:p>
-    <w:p>
-      <w:pPr>
-        <w:pStyle w:val="references"/>
-        <w:rPr>
-          <w:rFonts w:eastAsia="MS Mincho"/>
-          <w:lang w:val="en-IE"/>
-        </w:rPr>
-      </w:pPr>
-      <w:r>
-        <w:rPr>
-          <w:rFonts w:eastAsia="MS Mincho"/>
-          <w:lang w:val="en-IE"/>
-        </w:rPr>
-        <w:t>Caris, An, Cathy Macharis, and Gerrit K. Janssens. "Decision support in intermodal transport: a new research agenda." Computers in industry 64.2 (2013): 105-112.</w:t>
-      </w:r>
-    </w:p>
-    <w:p>
-      <w:pPr>
-        <w:pStyle w:val="references"/>
-        <w:rPr>
-          <w:rFonts w:eastAsia="MS Mincho"/>
-          <w:lang w:val="en-IE"/>
-        </w:rPr>
-      </w:pPr>
-      <w:r>
-        <w:t xml:space="preserve">NIC Website, </w:t>
-      </w:r>
-      <w:hyperlink r:id="rId20" w:history="1">
-        <w:r>
-          <w:rPr>
-            <w:rStyle w:val="Hyperlink"/>
-          </w:rPr>
-          <w:t>http://coimbatore.nic.in/pdf/cbeprofileN.pdf</w:t>
-        </w:r>
-      </w:hyperlink>
-    </w:p>
-    <w:p>
-      <w:pPr>
-        <w:pStyle w:val="references"/>
-        <w:rPr>
-          <w:rFonts w:eastAsia="MS Mincho"/>
-          <w:lang w:val="en-IE"/>
-        </w:rPr>
-      </w:pPr>
-      <w:r>
-        <w:rPr>
-          <w:rFonts w:eastAsia="MS Mincho"/>
-          <w:lang w:val="en-IE"/>
-        </w:rPr>
-        <w:t>NIC Website,</w:t>
-      </w:r>
-      <w:hyperlink r:id="rId21" w:history="1">
-        <w:r>
-          <w:rPr>
-            <w:rStyle w:val="Hyperlink"/>
-            <w:rFonts w:eastAsia="MS Mincho"/>
-            <w:lang w:val="en-IE"/>
-          </w:rPr>
-          <w:t>http://labourbureau.nic.in/Surat%20Main%20Findings.doc</w:t>
-        </w:r>
-      </w:hyperlink>
-      <w:r>
-        <w:rPr>
-          <w:rFonts w:eastAsia="MS Mincho"/>
-          <w:lang w:val="en-IE"/>
-        </w:rPr>
-        <w:t xml:space="preserve"> </w:t>
-      </w:r>
-    </w:p>
-    <w:p>
-      <w:pPr>
-        <w:pStyle w:val="references"/>
-        <w:jc w:val="left"/>
-        <w:rPr>
-          <w:rFonts w:eastAsia="MS Mincho"/>
-        </w:rPr>
-      </w:pPr>
-      <w:r>
-        <w:rPr>
-          <w:rFonts w:eastAsia="MS Mincho"/>
-        </w:rPr>
-        <w:t xml:space="preserve">Smart </w:t>
-      </w:r>
-      <w:r>
-        <w:rPr>
-          <w:rFonts w:eastAsia="MS Mincho"/>
-        </w:rPr>
-        <w:t>C</w:t>
-      </w:r>
-      <w:r>
-        <w:rPr>
-          <w:rFonts w:eastAsia="MS Mincho"/>
-        </w:rPr>
-        <w:t xml:space="preserve">ities, </w:t>
-      </w:r>
-      <w:hyperlink r:id="rId22" w:history="1">
-        <w:r>
-          <w:rPr>
-            <w:rStyle w:val="Hyperlink"/>
-            <w:rFonts w:eastAsia="MS Mincho"/>
-          </w:rPr>
-          <w:t>http://smartcities.gov.in/writereaddata/CitiesProfile/Gujarat_Surat.pdf</w:t>
-        </w:r>
-      </w:hyperlink>
-    </w:p>
-    <w:p>
-      <w:pPr>
-        <w:pStyle w:val="references"/>
-        <w:rPr>
-          <w:rFonts w:eastAsia="MS Mincho"/>
-        </w:rPr>
-      </w:pPr>
-      <w:r>
-        <w:rPr>
-          <w:rFonts w:eastAsia="MS Mincho"/>
-        </w:rPr>
-        <w:t xml:space="preserve">JFuzzyLogic, </w:t>
-      </w:r>
-      <w:hyperlink r:id="rId23" w:history="1">
-        <w:r>
-          <w:rPr>
-            <w:rStyle w:val="Hyperlink"/>
-            <w:rFonts w:eastAsia="MS Mincho"/>
-          </w:rPr>
-          <w:t>http://jfuzzylogic.sourceforge.net/html/index.html</w:t>
-        </w:r>
-      </w:hyperlink>
-      <w:r>
-        <w:rPr>
-          <w:rFonts w:eastAsia="MS Mincho"/>
-        </w:rPr>
-        <w:t xml:space="preserve"> </w:t>
-      </w:r>
-    </w:p>
-    <w:p>
-      <w:pPr>
-        <w:pStyle w:val="references"/>
-        <w:rPr>
-          <w:rFonts w:eastAsia="MS Mincho"/>
-          <w:lang w:val="en-IE"/>
-        </w:rPr>
-      </w:pPr>
-      <w:r>
-        <w:rPr>
-          <w:rFonts w:eastAsia="MS Mincho"/>
-          <w:lang w:val="en-IE"/>
-        </w:rPr>
-        <w:t>India's Urban Awakening: Building Inclusive Cities, Sustaining Economic Growth</w:t>
-      </w:r>
-      <w:r>
-        <w:rPr>
-          <w:rFonts w:eastAsia="MS Mincho"/>
-          <w:lang w:val="en-IE"/>
-        </w:rPr>
-        <w:t xml:space="preserve">, April 2010, </w:t>
-      </w:r>
-      <w:hyperlink r:id="rId24" w:history="1">
-        <w:r>
-          <w:rPr>
-            <w:rStyle w:val="Hyperlink"/>
-            <w:rFonts w:eastAsia="MS Mincho"/>
-            <w:lang w:val="en-IE"/>
-          </w:rPr>
-          <w:t>http://mckinseyinsightsindia.com/</w:t>
-        </w:r>
-      </w:hyperlink>
-      <w:r>
-        <w:rPr>
-          <w:rFonts w:eastAsia="MS Mincho"/>
-          <w:lang w:val="en-IE"/>
-        </w:rPr>
-        <w:t xml:space="preserve"> </w:t>
-      </w:r>
-    </w:p>
-    <w:p>
-      <w:pPr>
-        <w:pStyle w:val="references"/>
-        <w:rPr>
-          <w:rFonts w:eastAsia="MS Mincho"/>
-          <w:lang w:val="en-IE"/>
-        </w:rPr>
-      </w:pPr>
-      <w:r>
-        <w:rPr>
-          <w:rFonts w:eastAsia="MS Mincho"/>
-          <w:lang w:val="en-IE"/>
-        </w:rPr>
-        <w:t>India’s economic geography in 2025: states, clusters and cities</w:t>
-      </w:r>
-      <w:r>
-        <w:rPr>
-          <w:rFonts w:eastAsia="MS Mincho"/>
-          <w:lang w:val="en-IE"/>
-        </w:rPr>
-        <w:t xml:space="preserve">, October 2014, </w:t>
-      </w:r>
-      <w:hyperlink r:id="rId25" w:history="1">
-        <w:r>
-          <w:rPr>
-            <w:rStyle w:val="Hyperlink"/>
-            <w:rFonts w:eastAsia="MS Mincho"/>
-            <w:lang w:val="en-IE"/>
-          </w:rPr>
-          <w:t>http://mckinseyinsightsindia.com/</w:t>
-        </w:r>
-      </w:hyperlink>
-    </w:p>
-    <w:p>
-      <w:pPr>
-        <w:pStyle w:val="references"/>
-        <w:numPr>
-          <w:ilvl w:val="0"/>
-          <w:numId w:val="0"/>
-        </w:numPr>
-        <w:rPr>
-          <w:rFonts w:eastAsia="MS Mincho"/>
           <w:bCs/>
           <w:lang w:val="en-IE"/>
         </w:rPr>
@@ -9184,6 +8760,20 @@
           <w:docGrid w:linePitch="360"/>
         </w:sectPr>
       </w:pPr>
+      <w:r>
+        <w:rPr>
+          <w:rFonts w:eastAsia="MS Mincho"/>
+          <w:lang w:val="en-IE"/>
+        </w:rPr>
+        <w:t>India's Urban Awakening: Building Inclusive Cities, Sustaining Economic Growth</w:t>
+      </w:r>
+      <w:r>
+        <w:rPr>
+          <w:rFonts w:eastAsia="MS Mincho"/>
+          <w:lang w:val="en-IE"/>
+        </w:rPr>
+        <w:t xml:space="preserve">, April 2010, </w:t>
+      </w:r>
     </w:p>
     <w:p>
       <w:pPr>
@@ -9202,7 +8792,7 @@
 </file>
 
 <file path=word/endnotes.xml><?xml version="1.0" encoding="utf-8"?>
-<w:endnotes xmlns:wpc="http://schemas.microsoft.com/office/word/2010/wordprocessingCanvas" xmlns:mo="http://schemas.microsoft.com/office/mac/office/2008/main" xmlns:mc="http://schemas.openxmlformats.org/markup-compatibility/2006" xmlns:mv="urn:schemas-microsoft-com:mac:vml" xmlns:o="urn:schemas-microsoft-com:office:office" xmlns:r="http://schemas.openxmlformats.org/officeDocument/2006/relationships" xmlns:m="http://schemas.openxmlformats.org/officeDocument/2006/math" xmlns:v="urn:schemas-microsoft-com:vml" xmlns:wp14="http://schemas.microsoft.com/office/word/2010/wordprocessingDrawing" xmlns:wp="http://schemas.openxmlformats.org/drawingml/2006/wordprocessingDrawing" xmlns:w10="urn:schemas-microsoft-com:office:word" xmlns:w="http://schemas.openxmlformats.org/wordprocessingml/2006/main" xmlns:w14="http://schemas.microsoft.com/office/word/2010/wordml" xmlns:w15="http://schemas.microsoft.com/office/word/2012/wordml" xmlns:wpg="http://schemas.microsoft.com/office/word/2010/wordprocessingGroup" xmlns:wpi="http://schemas.microsoft.com/office/word/2010/wordprocessingInk" xmlns:wne="http://schemas.microsoft.com/office/word/2006/wordml" xmlns:wps="http://schemas.microsoft.com/office/word/2010/wordprocessingShape" mc:Ignorable="w14 w15 wp14">
+<w:endnotes xmlns:wpc="http://schemas.microsoft.com/office/word/2010/wordprocessingCanvas" xmlns:mc="http://schemas.openxmlformats.org/markup-compatibility/2006" xmlns:o="urn:schemas-microsoft-com:office:office" xmlns:r="http://schemas.openxmlformats.org/officeDocument/2006/relationships" xmlns:m="http://schemas.openxmlformats.org/officeDocument/2006/math" xmlns:v="urn:schemas-microsoft-com:vml" xmlns:wp14="http://schemas.microsoft.com/office/word/2010/wordprocessingDrawing" xmlns:wp="http://schemas.openxmlformats.org/drawingml/2006/wordprocessingDrawing" xmlns:w10="urn:schemas-microsoft-com:office:word" xmlns:w="http://schemas.openxmlformats.org/wordprocessingml/2006/main" xmlns:w14="http://schemas.microsoft.com/office/word/2010/wordml" xmlns:w15="http://schemas.microsoft.com/office/word/2012/wordml" xmlns:wpg="http://schemas.microsoft.com/office/word/2010/wordprocessingGroup" xmlns:wpi="http://schemas.microsoft.com/office/word/2010/wordprocessingInk" xmlns:wne="http://schemas.microsoft.com/office/word/2006/wordml" xmlns:wps="http://schemas.microsoft.com/office/word/2010/wordprocessingShape" mc:Ignorable="w14 w15 wp14">
   <w:endnote w:type="separator" w:id="-1">
     <w:p>
       <w:r>
@@ -9220,8 +8810,38 @@
 </w:endnotes>
 </file>
 
+<file path=word/footer1.xml><?xml version="1.0" encoding="utf-8"?>
+<w:ftr xmlns:wpc="http://schemas.microsoft.com/office/word/2010/wordprocessingCanvas" xmlns:mc="http://schemas.openxmlformats.org/markup-compatibility/2006" xmlns:o="urn:schemas-microsoft-com:office:office" xmlns:r="http://schemas.openxmlformats.org/officeDocument/2006/relationships" xmlns:m="http://schemas.openxmlformats.org/officeDocument/2006/math" xmlns:v="urn:schemas-microsoft-com:vml" xmlns:wp14="http://schemas.microsoft.com/office/word/2010/wordprocessingDrawing" xmlns:wp="http://schemas.openxmlformats.org/drawingml/2006/wordprocessingDrawing" xmlns:w10="urn:schemas-microsoft-com:office:word" xmlns:w="http://schemas.openxmlformats.org/wordprocessingml/2006/main" xmlns:w14="http://schemas.microsoft.com/office/word/2010/wordml" xmlns:w15="http://schemas.microsoft.com/office/word/2012/wordml" xmlns:wpg="http://schemas.microsoft.com/office/word/2010/wordprocessingGroup" xmlns:wpi="http://schemas.microsoft.com/office/word/2010/wordprocessingInk" xmlns:wne="http://schemas.microsoft.com/office/word/2006/wordml" xmlns:wps="http://schemas.microsoft.com/office/word/2010/wordprocessingShape" mc:Ignorable="w14 w15 wp14">
+  <w:p>
+    <w:pPr>
+      <w:pStyle w:val="Footer"/>
+    </w:pPr>
+  </w:p>
+</w:ftr>
+</file>
+
+<file path=word/footer2.xml><?xml version="1.0" encoding="utf-8"?>
+<w:ftr xmlns:wpc="http://schemas.microsoft.com/office/word/2010/wordprocessingCanvas" xmlns:mc="http://schemas.openxmlformats.org/markup-compatibility/2006" xmlns:o="urn:schemas-microsoft-com:office:office" xmlns:r="http://schemas.openxmlformats.org/officeDocument/2006/relationships" xmlns:m="http://schemas.openxmlformats.org/officeDocument/2006/math" xmlns:v="urn:schemas-microsoft-com:vml" xmlns:wp14="http://schemas.microsoft.com/office/word/2010/wordprocessingDrawing" xmlns:wp="http://schemas.openxmlformats.org/drawingml/2006/wordprocessingDrawing" xmlns:w10="urn:schemas-microsoft-com:office:word" xmlns:w="http://schemas.openxmlformats.org/wordprocessingml/2006/main" xmlns:w14="http://schemas.microsoft.com/office/word/2010/wordml" xmlns:w15="http://schemas.microsoft.com/office/word/2012/wordml" xmlns:wpg="http://schemas.microsoft.com/office/word/2010/wordprocessingGroup" xmlns:wpi="http://schemas.microsoft.com/office/word/2010/wordprocessingInk" xmlns:wne="http://schemas.microsoft.com/office/word/2006/wordml" xmlns:wps="http://schemas.microsoft.com/office/word/2010/wordprocessingShape" mc:Ignorable="w14 w15 wp14">
+  <w:p>
+    <w:pPr>
+      <w:pStyle w:val="Footer"/>
+    </w:pPr>
+  </w:p>
+</w:ftr>
+</file>
+
+<file path=word/footer3.xml><?xml version="1.0" encoding="utf-8"?>
+<w:ftr xmlns:wpc="http://schemas.microsoft.com/office/word/2010/wordprocessingCanvas" xmlns:mc="http://schemas.openxmlformats.org/markup-compatibility/2006" xmlns:o="urn:schemas-microsoft-com:office:office" xmlns:r="http://schemas.openxmlformats.org/officeDocument/2006/relationships" xmlns:m="http://schemas.openxmlformats.org/officeDocument/2006/math" xmlns:v="urn:schemas-microsoft-com:vml" xmlns:wp14="http://schemas.microsoft.com/office/word/2010/wordprocessingDrawing" xmlns:wp="http://schemas.openxmlformats.org/drawingml/2006/wordprocessingDrawing" xmlns:w10="urn:schemas-microsoft-com:office:word" xmlns:w="http://schemas.openxmlformats.org/wordprocessingml/2006/main" xmlns:w14="http://schemas.microsoft.com/office/word/2010/wordml" xmlns:w15="http://schemas.microsoft.com/office/word/2012/wordml" xmlns:wpg="http://schemas.microsoft.com/office/word/2010/wordprocessingGroup" xmlns:wpi="http://schemas.microsoft.com/office/word/2010/wordprocessingInk" xmlns:wne="http://schemas.microsoft.com/office/word/2006/wordml" xmlns:wps="http://schemas.microsoft.com/office/word/2010/wordprocessingShape" mc:Ignorable="w14 w15 wp14">
+  <w:p>
+    <w:pPr>
+      <w:pStyle w:val="Footer"/>
+    </w:pPr>
+  </w:p>
+</w:ftr>
+</file>
+
 <file path=word/footnotes.xml><?xml version="1.0" encoding="utf-8"?>
-<w:footnotes xmlns:wpc="http://schemas.microsoft.com/office/word/2010/wordprocessingCanvas" xmlns:mo="http://schemas.microsoft.com/office/mac/office/2008/main" xmlns:mc="http://schemas.openxmlformats.org/markup-compatibility/2006" xmlns:mv="urn:schemas-microsoft-com:mac:vml" xmlns:o="urn:schemas-microsoft-com:office:office" xmlns:r="http://schemas.openxmlformats.org/officeDocument/2006/relationships" xmlns:m="http://schemas.openxmlformats.org/officeDocument/2006/math" xmlns:v="urn:schemas-microsoft-com:vml" xmlns:wp14="http://schemas.microsoft.com/office/word/2010/wordprocessingDrawing" xmlns:wp="http://schemas.openxmlformats.org/drawingml/2006/wordprocessingDrawing" xmlns:w10="urn:schemas-microsoft-com:office:word" xmlns:w="http://schemas.openxmlformats.org/wordprocessingml/2006/main" xmlns:w14="http://schemas.microsoft.com/office/word/2010/wordml" xmlns:w15="http://schemas.microsoft.com/office/word/2012/wordml" xmlns:wpg="http://schemas.microsoft.com/office/word/2010/wordprocessingGroup" xmlns:wpi="http://schemas.microsoft.com/office/word/2010/wordprocessingInk" xmlns:wne="http://schemas.microsoft.com/office/word/2006/wordml" xmlns:wps="http://schemas.microsoft.com/office/word/2010/wordprocessingShape" mc:Ignorable="w14 w15 wp14">
+<w:footnotes xmlns:wpc="http://schemas.microsoft.com/office/word/2010/wordprocessingCanvas" xmlns:mc="http://schemas.openxmlformats.org/markup-compatibility/2006" xmlns:o="urn:schemas-microsoft-com:office:office" xmlns:r="http://schemas.openxmlformats.org/officeDocument/2006/relationships" xmlns:m="http://schemas.openxmlformats.org/officeDocument/2006/math" xmlns:v="urn:schemas-microsoft-com:vml" xmlns:wp14="http://schemas.microsoft.com/office/word/2010/wordprocessingDrawing" xmlns:wp="http://schemas.openxmlformats.org/drawingml/2006/wordprocessingDrawing" xmlns:w10="urn:schemas-microsoft-com:office:word" xmlns:w="http://schemas.openxmlformats.org/wordprocessingml/2006/main" xmlns:w14="http://schemas.microsoft.com/office/word/2010/wordml" xmlns:w15="http://schemas.microsoft.com/office/word/2012/wordml" xmlns:wpg="http://schemas.microsoft.com/office/word/2010/wordprocessingGroup" xmlns:wpi="http://schemas.microsoft.com/office/word/2010/wordprocessingInk" xmlns:wne="http://schemas.microsoft.com/office/word/2006/wordml" xmlns:wps="http://schemas.microsoft.com/office/word/2010/wordprocessingShape" mc:Ignorable="w14 w15 wp14">
   <w:footnote w:type="separator" w:id="-1">
     <w:p>
       <w:r>
@@ -9239,9 +8859,39 @@
 </w:footnotes>
 </file>
 
+<file path=word/header1.xml><?xml version="1.0" encoding="utf-8"?>
+<w:hdr xmlns:wpc="http://schemas.microsoft.com/office/word/2010/wordprocessingCanvas" xmlns:mc="http://schemas.openxmlformats.org/markup-compatibility/2006" xmlns:o="urn:schemas-microsoft-com:office:office" xmlns:r="http://schemas.openxmlformats.org/officeDocument/2006/relationships" xmlns:m="http://schemas.openxmlformats.org/officeDocument/2006/math" xmlns:v="urn:schemas-microsoft-com:vml" xmlns:wp14="http://schemas.microsoft.com/office/word/2010/wordprocessingDrawing" xmlns:wp="http://schemas.openxmlformats.org/drawingml/2006/wordprocessingDrawing" xmlns:w10="urn:schemas-microsoft-com:office:word" xmlns:w="http://schemas.openxmlformats.org/wordprocessingml/2006/main" xmlns:w14="http://schemas.microsoft.com/office/word/2010/wordml" xmlns:w15="http://schemas.microsoft.com/office/word/2012/wordml" xmlns:wpg="http://schemas.microsoft.com/office/word/2010/wordprocessingGroup" xmlns:wpi="http://schemas.microsoft.com/office/word/2010/wordprocessingInk" xmlns:wne="http://schemas.microsoft.com/office/word/2006/wordml" xmlns:wps="http://schemas.microsoft.com/office/word/2010/wordprocessingShape" mc:Ignorable="w14 w15 wp14">
+  <w:p>
+    <w:pPr>
+      <w:pStyle w:val="Header"/>
+    </w:pPr>
+  </w:p>
+</w:hdr>
+</file>
+
+<file path=word/header2.xml><?xml version="1.0" encoding="utf-8"?>
+<w:hdr xmlns:wpc="http://schemas.microsoft.com/office/word/2010/wordprocessingCanvas" xmlns:mc="http://schemas.openxmlformats.org/markup-compatibility/2006" xmlns:o="urn:schemas-microsoft-com:office:office" xmlns:r="http://schemas.openxmlformats.org/officeDocument/2006/relationships" xmlns:m="http://schemas.openxmlformats.org/officeDocument/2006/math" xmlns:v="urn:schemas-microsoft-com:vml" xmlns:wp14="http://schemas.microsoft.com/office/word/2010/wordprocessingDrawing" xmlns:wp="http://schemas.openxmlformats.org/drawingml/2006/wordprocessingDrawing" xmlns:w10="urn:schemas-microsoft-com:office:word" xmlns:w="http://schemas.openxmlformats.org/wordprocessingml/2006/main" xmlns:w14="http://schemas.microsoft.com/office/word/2010/wordml" xmlns:w15="http://schemas.microsoft.com/office/word/2012/wordml" xmlns:wpg="http://schemas.microsoft.com/office/word/2010/wordprocessingGroup" xmlns:wpi="http://schemas.microsoft.com/office/word/2010/wordprocessingInk" xmlns:wne="http://schemas.microsoft.com/office/word/2006/wordml" xmlns:wps="http://schemas.microsoft.com/office/word/2010/wordprocessingShape" mc:Ignorable="w14 w15 wp14">
+  <w:p>
+    <w:pPr>
+      <w:pStyle w:val="Header"/>
+    </w:pPr>
+  </w:p>
+</w:hdr>
+</file>
+
+<file path=word/header3.xml><?xml version="1.0" encoding="utf-8"?>
+<w:hdr xmlns:wpc="http://schemas.microsoft.com/office/word/2010/wordprocessingCanvas" xmlns:mc="http://schemas.openxmlformats.org/markup-compatibility/2006" xmlns:o="urn:schemas-microsoft-com:office:office" xmlns:r="http://schemas.openxmlformats.org/officeDocument/2006/relationships" xmlns:m="http://schemas.openxmlformats.org/officeDocument/2006/math" xmlns:v="urn:schemas-microsoft-com:vml" xmlns:wp14="http://schemas.microsoft.com/office/word/2010/wordprocessingDrawing" xmlns:wp="http://schemas.openxmlformats.org/drawingml/2006/wordprocessingDrawing" xmlns:w10="urn:schemas-microsoft-com:office:word" xmlns:w="http://schemas.openxmlformats.org/wordprocessingml/2006/main" xmlns:w14="http://schemas.microsoft.com/office/word/2010/wordml" xmlns:w15="http://schemas.microsoft.com/office/word/2012/wordml" xmlns:wpg="http://schemas.microsoft.com/office/word/2010/wordprocessingGroup" xmlns:wpi="http://schemas.microsoft.com/office/word/2010/wordprocessingInk" xmlns:wne="http://schemas.microsoft.com/office/word/2006/wordml" xmlns:wps="http://schemas.microsoft.com/office/word/2010/wordprocessingShape" mc:Ignorable="w14 w15 wp14">
+  <w:p>
+    <w:pPr>
+      <w:pStyle w:val="Header"/>
+    </w:pPr>
+  </w:p>
+</w:hdr>
+</file>
+
 <file path=word/numbering.xml><?xml version="1.0" encoding="utf-8"?>
-<w:numbering xmlns:wpc="http://schemas.microsoft.com/office/word/2010/wordprocessingCanvas" xmlns:mo="http://schemas.microsoft.com/office/mac/office/2008/main" xmlns:mc="http://schemas.openxmlformats.org/markup-compatibility/2006" xmlns:mv="urn:schemas-microsoft-com:mac:vml" xmlns:o="urn:schemas-microsoft-com:office:office" xmlns:r="http://schemas.openxmlformats.org/officeDocument/2006/relationships" xmlns:m="http://schemas.openxmlformats.org/officeDocument/2006/math" xmlns:v="urn:schemas-microsoft-com:vml" xmlns:wp14="http://schemas.microsoft.com/office/word/2010/wordprocessingDrawing" xmlns:wp="http://schemas.openxmlformats.org/drawingml/2006/wordprocessingDrawing" xmlns:w10="urn:schemas-microsoft-com:office:word" xmlns:w="http://schemas.openxmlformats.org/wordprocessingml/2006/main" xmlns:w14="http://schemas.microsoft.com/office/word/2010/wordml" xmlns:w15="http://schemas.microsoft.com/office/word/2012/wordml" xmlns:wpg="http://schemas.microsoft.com/office/word/2010/wordprocessingGroup" xmlns:wpi="http://schemas.microsoft.com/office/word/2010/wordprocessingInk" xmlns:wne="http://schemas.microsoft.com/office/word/2006/wordml" xmlns:wps="http://schemas.microsoft.com/office/word/2010/wordprocessingShape" mc:Ignorable="w14 w15 wp14">
-  <w:abstractNum w:abstractNumId="0">
+<w:numbering xmlns:wpc="http://schemas.microsoft.com/office/word/2010/wordprocessingCanvas" xmlns:mc="http://schemas.openxmlformats.org/markup-compatibility/2006" xmlns:o="urn:schemas-microsoft-com:office:office" xmlns:r="http://schemas.openxmlformats.org/officeDocument/2006/relationships" xmlns:m="http://schemas.openxmlformats.org/officeDocument/2006/math" xmlns:v="urn:schemas-microsoft-com:vml" xmlns:wp14="http://schemas.microsoft.com/office/word/2010/wordprocessingDrawing" xmlns:wp="http://schemas.openxmlformats.org/drawingml/2006/wordprocessingDrawing" xmlns:w10="urn:schemas-microsoft-com:office:word" xmlns:w="http://schemas.openxmlformats.org/wordprocessingml/2006/main" xmlns:w14="http://schemas.microsoft.com/office/word/2010/wordml" xmlns:w15="http://schemas.microsoft.com/office/word/2012/wordml" xmlns:wpg="http://schemas.microsoft.com/office/word/2010/wordprocessingGroup" xmlns:wpi="http://schemas.microsoft.com/office/word/2010/wordprocessingInk" xmlns:wne="http://schemas.microsoft.com/office/word/2006/wordml" xmlns:wps="http://schemas.microsoft.com/office/word/2010/wordprocessingShape" mc:Ignorable="w14 w15 wp14">
+  <w:abstractNum w:abstractNumId="0" w15:restartNumberingAfterBreak="0">
     <w:nsid w:val="01461997"/>
     <w:multiLevelType w:val="hybridMultilevel"/>
     <w:tmpl w:val="FAB6AF0E"/>
@@ -9354,7 +9004,7 @@
       </w:rPr>
     </w:lvl>
   </w:abstractNum>
-  <w:abstractNum w:abstractNumId="1">
+  <w:abstractNum w:abstractNumId="1" w15:restartNumberingAfterBreak="0">
     <w:nsid w:val="04C77E58"/>
     <w:multiLevelType w:val="hybridMultilevel"/>
     <w:tmpl w:val="5AD62CA2"/>
@@ -9467,7 +9117,7 @@
       </w:rPr>
     </w:lvl>
   </w:abstractNum>
-  <w:abstractNum w:abstractNumId="2">
+  <w:abstractNum w:abstractNumId="2" w15:restartNumberingAfterBreak="0">
     <w:nsid w:val="0B235CF2"/>
     <w:multiLevelType w:val="hybridMultilevel"/>
     <w:tmpl w:val="FFA2701E"/>
@@ -9580,7 +9230,7 @@
       </w:rPr>
     </w:lvl>
   </w:abstractNum>
-  <w:abstractNum w:abstractNumId="3">
+  <w:abstractNum w:abstractNumId="3" w15:restartNumberingAfterBreak="0">
     <w:nsid w:val="0EFE6014"/>
     <w:multiLevelType w:val="hybridMultilevel"/>
     <w:tmpl w:val="451812F8"/>
@@ -9693,7 +9343,7 @@
       </w:rPr>
     </w:lvl>
   </w:abstractNum>
-  <w:abstractNum w:abstractNumId="4">
+  <w:abstractNum w:abstractNumId="4" w15:restartNumberingAfterBreak="0">
     <w:nsid w:val="13526555"/>
     <w:multiLevelType w:val="hybridMultilevel"/>
     <w:tmpl w:val="A3768274"/>
@@ -9782,7 +9432,7 @@
       </w:pPr>
     </w:lvl>
   </w:abstractNum>
-  <w:abstractNum w:abstractNumId="5">
+  <w:abstractNum w:abstractNumId="5" w15:restartNumberingAfterBreak="0">
     <w:nsid w:val="1D865229"/>
     <w:multiLevelType w:val="hybridMultilevel"/>
     <w:tmpl w:val="6FDA8F8E"/>
@@ -9895,7 +9545,7 @@
       </w:rPr>
     </w:lvl>
   </w:abstractNum>
-  <w:abstractNum w:abstractNumId="6">
+  <w:abstractNum w:abstractNumId="6" w15:restartNumberingAfterBreak="0">
     <w:nsid w:val="20AF0333"/>
     <w:multiLevelType w:val="hybridMultilevel"/>
     <w:tmpl w:val="CB0E7F4E"/>
@@ -10037,7 +9687,7 @@
       </w:rPr>
     </w:lvl>
   </w:abstractNum>
-  <w:abstractNum w:abstractNumId="7">
+  <w:abstractNum w:abstractNumId="7" w15:restartNumberingAfterBreak="0">
     <w:nsid w:val="237D2EDE"/>
     <w:multiLevelType w:val="hybridMultilevel"/>
     <w:tmpl w:val="B8807576"/>
@@ -10126,7 +9776,7 @@
       </w:pPr>
     </w:lvl>
   </w:abstractNum>
-  <w:abstractNum w:abstractNumId="8">
+  <w:abstractNum w:abstractNumId="8" w15:restartNumberingAfterBreak="0">
     <w:nsid w:val="26FE1FCF"/>
     <w:multiLevelType w:val="hybridMultilevel"/>
     <w:tmpl w:val="33826962"/>
@@ -10287,7 +9937,7 @@
       </w:rPr>
     </w:lvl>
   </w:abstractNum>
-  <w:abstractNum w:abstractNumId="9">
+  <w:abstractNum w:abstractNumId="9" w15:restartNumberingAfterBreak="0">
     <w:nsid w:val="29F264A8"/>
     <w:multiLevelType w:val="hybridMultilevel"/>
     <w:tmpl w:val="C6F06E7C"/>
@@ -10400,7 +10050,7 @@
       </w:rPr>
     </w:lvl>
   </w:abstractNum>
-  <w:abstractNum w:abstractNumId="10">
+  <w:abstractNum w:abstractNumId="10" w15:restartNumberingAfterBreak="0">
     <w:nsid w:val="2FFE68A0"/>
     <w:multiLevelType w:val="hybridMultilevel"/>
     <w:tmpl w:val="6368FAF4"/>
@@ -10513,7 +10163,7 @@
       </w:rPr>
     </w:lvl>
   </w:abstractNum>
-  <w:abstractNum w:abstractNumId="11">
+  <w:abstractNum w:abstractNumId="11" w15:restartNumberingAfterBreak="0">
     <w:nsid w:val="353151D8"/>
     <w:multiLevelType w:val="hybridMultilevel"/>
     <w:tmpl w:val="C1D6D3DE"/>
@@ -10602,7 +10252,7 @@
       </w:pPr>
     </w:lvl>
   </w:abstractNum>
-  <w:abstractNum w:abstractNumId="12">
+  <w:abstractNum w:abstractNumId="12" w15:restartNumberingAfterBreak="0">
     <w:nsid w:val="37660336"/>
     <w:multiLevelType w:val="hybridMultilevel"/>
     <w:tmpl w:val="78D27160"/>
@@ -10743,7 +10393,7 @@
       </w:rPr>
     </w:lvl>
   </w:abstractNum>
-  <w:abstractNum w:abstractNumId="13">
+  <w:abstractNum w:abstractNumId="13" w15:restartNumberingAfterBreak="0">
     <w:nsid w:val="39E54FC6"/>
     <w:multiLevelType w:val="singleLevel"/>
     <w:tmpl w:val="5B7288D4"/>
@@ -10763,7 +10413,7 @@
       </w:rPr>
     </w:lvl>
   </w:abstractNum>
-  <w:abstractNum w:abstractNumId="14">
+  <w:abstractNum w:abstractNumId="14" w15:restartNumberingAfterBreak="0">
     <w:nsid w:val="3AE065F3"/>
     <w:multiLevelType w:val="hybridMultilevel"/>
     <w:tmpl w:val="A2D2DA5C"/>
@@ -10876,7 +10526,7 @@
       </w:rPr>
     </w:lvl>
   </w:abstractNum>
-  <w:abstractNum w:abstractNumId="15">
+  <w:abstractNum w:abstractNumId="15" w15:restartNumberingAfterBreak="0">
     <w:nsid w:val="4189603E"/>
     <w:multiLevelType w:val="multilevel"/>
     <w:tmpl w:val="D4B4B71A"/>
@@ -11083,7 +10733,7 @@
       </w:rPr>
     </w:lvl>
   </w:abstractNum>
-  <w:abstractNum w:abstractNumId="16">
+  <w:abstractNum w:abstractNumId="16" w15:restartNumberingAfterBreak="0">
     <w:nsid w:val="46E15B0F"/>
     <w:multiLevelType w:val="hybridMultilevel"/>
     <w:tmpl w:val="81926482"/>
@@ -11172,7 +10822,7 @@
       </w:pPr>
     </w:lvl>
   </w:abstractNum>
-  <w:abstractNum w:abstractNumId="17">
+  <w:abstractNum w:abstractNumId="17" w15:restartNumberingAfterBreak="0">
     <w:nsid w:val="52CA544A"/>
     <w:multiLevelType w:val="singleLevel"/>
     <w:tmpl w:val="987C499A"/>
@@ -11199,7 +10849,7 @@
       </w:rPr>
     </w:lvl>
   </w:abstractNum>
-  <w:abstractNum w:abstractNumId="18">
+  <w:abstractNum w:abstractNumId="18" w15:restartNumberingAfterBreak="0">
     <w:nsid w:val="54C1373D"/>
     <w:multiLevelType w:val="hybridMultilevel"/>
     <w:tmpl w:val="4A0C1CB8"/>
@@ -11312,7 +10962,7 @@
       </w:rPr>
     </w:lvl>
   </w:abstractNum>
-  <w:abstractNum w:abstractNumId="19">
+  <w:abstractNum w:abstractNumId="19" w15:restartNumberingAfterBreak="0">
     <w:nsid w:val="575A577F"/>
     <w:multiLevelType w:val="hybridMultilevel"/>
     <w:tmpl w:val="11484B74"/>
@@ -11425,7 +11075,7 @@
       </w:rPr>
     </w:lvl>
   </w:abstractNum>
-  <w:abstractNum w:abstractNumId="20">
+  <w:abstractNum w:abstractNumId="20" w15:restartNumberingAfterBreak="0">
     <w:nsid w:val="5A780728"/>
     <w:multiLevelType w:val="hybridMultilevel"/>
     <w:tmpl w:val="66763B22"/>
@@ -11538,7 +11188,7 @@
       </w:rPr>
     </w:lvl>
   </w:abstractNum>
-  <w:abstractNum w:abstractNumId="21">
+  <w:abstractNum w:abstractNumId="21" w15:restartNumberingAfterBreak="0">
     <w:nsid w:val="5C2E09AA"/>
     <w:multiLevelType w:val="hybridMultilevel"/>
     <w:tmpl w:val="FAE2640E"/>
@@ -11627,7 +11277,7 @@
       </w:pPr>
     </w:lvl>
   </w:abstractNum>
-  <w:abstractNum w:abstractNumId="22">
+  <w:abstractNum w:abstractNumId="22" w15:restartNumberingAfterBreak="0">
     <w:nsid w:val="5E384340"/>
     <w:multiLevelType w:val="hybridMultilevel"/>
     <w:tmpl w:val="807693B4"/>
@@ -11740,7 +11390,7 @@
       </w:rPr>
     </w:lvl>
   </w:abstractNum>
-  <w:abstractNum w:abstractNumId="23">
+  <w:abstractNum w:abstractNumId="23" w15:restartNumberingAfterBreak="0">
     <w:nsid w:val="5FD06A99"/>
     <w:multiLevelType w:val="hybridMultilevel"/>
     <w:tmpl w:val="90D82D6A"/>
@@ -11829,7 +11479,7 @@
       </w:pPr>
     </w:lvl>
   </w:abstractNum>
-  <w:abstractNum w:abstractNumId="24">
+  <w:abstractNum w:abstractNumId="24" w15:restartNumberingAfterBreak="0">
     <w:nsid w:val="6654636D"/>
     <w:multiLevelType w:val="hybridMultilevel"/>
     <w:tmpl w:val="7AC8ADA0"/>
@@ -11942,7 +11592,7 @@
       </w:rPr>
     </w:lvl>
   </w:abstractNum>
-  <w:abstractNum w:abstractNumId="25">
+  <w:abstractNum w:abstractNumId="25" w15:restartNumberingAfterBreak="0">
     <w:nsid w:val="6AD12A6F"/>
     <w:multiLevelType w:val="hybridMultilevel"/>
     <w:tmpl w:val="7F50857C"/>
@@ -12055,7 +11705,7 @@
       </w:rPr>
     </w:lvl>
   </w:abstractNum>
-  <w:abstractNum w:abstractNumId="26">
+  <w:abstractNum w:abstractNumId="26" w15:restartNumberingAfterBreak="0">
     <w:nsid w:val="6C402C58"/>
     <w:multiLevelType w:val="hybridMultilevel"/>
     <w:tmpl w:val="3C0611EA"/>
@@ -12200,7 +11850,7 @@
       </w:rPr>
     </w:lvl>
   </w:abstractNum>
-  <w:abstractNum w:abstractNumId="27">
+  <w:abstractNum w:abstractNumId="27" w15:restartNumberingAfterBreak="0">
     <w:nsid w:val="6CD32DA8"/>
     <w:multiLevelType w:val="singleLevel"/>
     <w:tmpl w:val="166470C2"/>
@@ -12226,7 +11876,7 @@
       </w:rPr>
     </w:lvl>
   </w:abstractNum>
-  <w:abstractNum w:abstractNumId="28">
+  <w:abstractNum w:abstractNumId="28" w15:restartNumberingAfterBreak="0">
     <w:nsid w:val="6CF11752"/>
     <w:multiLevelType w:val="hybridMultilevel"/>
     <w:tmpl w:val="2D4AB766"/>
@@ -12315,7 +11965,7 @@
       </w:pPr>
     </w:lvl>
   </w:abstractNum>
-  <w:abstractNum w:abstractNumId="29">
+  <w:abstractNum w:abstractNumId="29" w15:restartNumberingAfterBreak="0">
     <w:nsid w:val="74407E38"/>
     <w:multiLevelType w:val="hybridMultilevel"/>
     <w:tmpl w:val="D6946EB6"/>
@@ -12404,7 +12054,7 @@
       </w:pPr>
     </w:lvl>
   </w:abstractNum>
-  <w:abstractNum w:abstractNumId="30">
+  <w:abstractNum w:abstractNumId="30" w15:restartNumberingAfterBreak="0">
     <w:nsid w:val="75645415"/>
     <w:multiLevelType w:val="hybridMultilevel"/>
     <w:tmpl w:val="B8807576"/>
@@ -12493,7 +12143,7 @@
       </w:pPr>
     </w:lvl>
   </w:abstractNum>
-  <w:abstractNum w:abstractNumId="31">
+  <w:abstractNum w:abstractNumId="31" w15:restartNumberingAfterBreak="0">
     <w:nsid w:val="759E7C06"/>
     <w:multiLevelType w:val="hybridMultilevel"/>
     <w:tmpl w:val="883E5132"/>
@@ -12606,7 +12256,7 @@
       </w:rPr>
     </w:lvl>
   </w:abstractNum>
-  <w:abstractNum w:abstractNumId="32">
+  <w:abstractNum w:abstractNumId="32" w15:restartNumberingAfterBreak="0">
     <w:nsid w:val="7A2368C6"/>
     <w:multiLevelType w:val="hybridMultilevel"/>
     <w:tmpl w:val="9FDA0B94"/>
@@ -12719,7 +12369,7 @@
       </w:rPr>
     </w:lvl>
   </w:abstractNum>
-  <w:abstractNum w:abstractNumId="33">
+  <w:abstractNum w:abstractNumId="33" w15:restartNumberingAfterBreak="0">
     <w:nsid w:val="7C3F5458"/>
     <w:multiLevelType w:val="hybridMultilevel"/>
     <w:tmpl w:val="B816C1C4"/>
@@ -12808,7 +12458,7 @@
       </w:pPr>
     </w:lvl>
   </w:abstractNum>
-  <w:abstractNum w:abstractNumId="34">
+  <w:abstractNum w:abstractNumId="34" w15:restartNumberingAfterBreak="0">
     <w:nsid w:val="7CD255F0"/>
     <w:multiLevelType w:val="hybridMultilevel"/>
     <w:tmpl w:val="1BBC66D6"/>
@@ -13047,7 +12697,7 @@
     </w:rPrDefault>
     <w:pPrDefault/>
   </w:docDefaults>
-  <w:latentStyles w:defLockedState="0" w:defUIPriority="99" w:defSemiHidden="0" w:defUnhideWhenUsed="0" w:defQFormat="0" w:count="380">
+  <w:latentStyles w:defLockedState="0" w:defUIPriority="99" w:defSemiHidden="0" w:defUnhideWhenUsed="0" w:defQFormat="0" w:count="371">
     <w:lsdException w:name="Normal" w:uiPriority="0" w:qFormat="1"/>
     <w:lsdException w:name="heading 1" w:qFormat="1"/>
     <w:lsdException w:name="heading 2" w:qFormat="1"/>
@@ -14059,7 +13709,6 @@
     <w:uiPriority w:val="59"/>
     <w:rsid w:val="00D0741B"/>
     <w:tblPr>
-      <w:tblInd w:w="0" w:type="dxa"/>
       <w:tblBorders>
         <w:top w:val="single" w:sz="4" w:space="0" w:color="auto"/>
         <w:left w:val="single" w:sz="4" w:space="0" w:color="auto"/>
@@ -14068,12 +13717,6 @@
         <w:insideH w:val="single" w:sz="4" w:space="0" w:color="auto"/>
         <w:insideV w:val="single" w:sz="4" w:space="0" w:color="auto"/>
       </w:tblBorders>
-      <w:tblCellMar>
-        <w:top w:w="0" w:type="dxa"/>
-        <w:left w:w="108" w:type="dxa"/>
-        <w:bottom w:w="0" w:type="dxa"/>
-        <w:right w:w="108" w:type="dxa"/>
-      </w:tblCellMar>
     </w:tblPr>
   </w:style>
   <w:style w:type="character" w:customStyle="1" w:styleId="apple-converted-space">
@@ -14395,7 +14038,7 @@
 </file>
 
 <file path=customXml/itemProps1.xml><?xml version="1.0" encoding="utf-8"?>
-<ds:datastoreItem xmlns:ds="http://schemas.openxmlformats.org/officeDocument/2006/customXml" ds:itemID="{291D6938-CB51-0B4D-AE10-13CD9B889B0C}">
+<ds:datastoreItem xmlns:ds="http://schemas.openxmlformats.org/officeDocument/2006/customXml" ds:itemID="{9B8C091E-FCF2-4CCC-A251-7EAFF68E9D98}">
   <ds:schemaRefs>
     <ds:schemaRef ds:uri="http://schemas.openxmlformats.org/officeDocument/2006/bibliography"/>
   </ds:schemaRefs>

</xml_diff>